<commit_message>
Updated documentation to handle assemble with multiple plattforms and jlink.
</commit_message>
<xml_diff>
--- a/Documentation/JavaFX 03 - Maven und Gradle.docx
+++ b/Documentation/JavaFX 03 - Maven und Gradle.docx
@@ -35,8 +35,8 @@
       <w:pPr>
         <w:pStyle w:val="berschrift2"/>
       </w:pPr>
-      <w:bookmarkStart w:id="0" w:name="_Hlk54862461"/>
-      <w:bookmarkStart w:id="1" w:name="_Hlk55230920"/>
+      <w:bookmarkStart w:id="0" w:name="_Hlk55230920"/>
+      <w:bookmarkStart w:id="1" w:name="_Hlk54862461"/>
       <w:r>
         <w:t>Teile der JavaFX Serie (aktualisiert)</w:t>
       </w:r>
@@ -334,7 +334,7 @@
         <w:t>JavaFX: Multi Plattform (geplant)</w:t>
       </w:r>
     </w:p>
-    <w:bookmarkEnd w:id="1"/>
+    <w:bookmarkEnd w:id="0"/>
     <w:p>
       <w:pPr>
         <w:pStyle w:val="berschrift2"/>
@@ -361,7 +361,7 @@
           <w:t>https://github.com/kneitzel/blog-javafx-series</w:t>
         </w:r>
       </w:hyperlink>
-      <w:bookmarkEnd w:id="0"/>
+      <w:bookmarkEnd w:id="1"/>
     </w:p>
     <w:p>
       <w:pPr>
@@ -3184,62 +3184,6 @@
               <w:pStyle w:val="Code"/>
             </w:pPr>
             <w:r>
-              <w:t xml:space="preserve">    </w:t>
-            </w:r>
-            <w:proofErr w:type="spellStart"/>
-            <w:r>
-              <w:t>testCompile</w:t>
-            </w:r>
-            <w:proofErr w:type="spellEnd"/>
-            <w:r>
-              <w:t xml:space="preserve"> </w:t>
-            </w:r>
-            <w:proofErr w:type="spellStart"/>
-            <w:r>
-              <w:t>group</w:t>
-            </w:r>
-            <w:proofErr w:type="spellEnd"/>
-            <w:r>
-              <w:t>: '</w:t>
-            </w:r>
-            <w:proofErr w:type="spellStart"/>
-            <w:r>
-              <w:t>junit</w:t>
-            </w:r>
-            <w:proofErr w:type="spellEnd"/>
-            <w:r>
-              <w:t xml:space="preserve">', </w:t>
-            </w:r>
-            <w:proofErr w:type="spellStart"/>
-            <w:r>
-              <w:t>name</w:t>
-            </w:r>
-            <w:proofErr w:type="spellEnd"/>
-            <w:r>
-              <w:t>: '</w:t>
-            </w:r>
-            <w:proofErr w:type="spellStart"/>
-            <w:r>
-              <w:t>junit</w:t>
-            </w:r>
-            <w:proofErr w:type="spellEnd"/>
-            <w:r>
-              <w:t xml:space="preserve">', </w:t>
-            </w:r>
-            <w:proofErr w:type="spellStart"/>
-            <w:r>
-              <w:t>version</w:t>
-            </w:r>
-            <w:proofErr w:type="spellEnd"/>
-            <w:r>
-              <w:t>: '4.12'</w:t>
-            </w:r>
-          </w:p>
-          <w:p>
-            <w:pPr>
-              <w:pStyle w:val="Code"/>
-            </w:pPr>
-            <w:r>
               <w:t>}</w:t>
             </w:r>
           </w:p>
@@ -3334,6 +3278,930 @@
       <w:proofErr w:type="spellEnd"/>
       <w:r>
         <w:t xml:space="preserve"> Version sowie die verwendeten Module anzugeben.</w:t>
+      </w:r>
+    </w:p>
+    <w:p>
+      <w:r>
+        <w:t xml:space="preserve">In diesem Dokument sind keine Plattformen bei den Abhängigkeiten angegeben worden. Im </w:t>
+      </w:r>
+      <w:proofErr w:type="spellStart"/>
+      <w:r>
+        <w:t>git</w:t>
+      </w:r>
+      <w:proofErr w:type="spellEnd"/>
+      <w:r>
+        <w:t xml:space="preserve"> finden sich in der Datei die </w:t>
+      </w:r>
+      <w:proofErr w:type="spellStart"/>
+      <w:r>
+        <w:t>openjfx</w:t>
+      </w:r>
+      <w:proofErr w:type="spellEnd"/>
+      <w:r>
+        <w:t xml:space="preserve"> Abhängigkeiten für Windows, Mac und Linux. Dies kann problematisch sein, sobald weitere Plattformspezifischen Aufgaben ausgeführt werden sollen. So aber kein </w:t>
+      </w:r>
+      <w:proofErr w:type="spellStart"/>
+      <w:r>
+        <w:t>JLink</w:t>
+      </w:r>
+      <w:proofErr w:type="spellEnd"/>
+      <w:r>
+        <w:t xml:space="preserve"> und ähnliches ausgeführt werden sollen, kann man so auf einer Plattform alle Dateien bekommen, die für die großen Plattformen benötigt werden.</w:t>
+      </w:r>
+    </w:p>
+    <w:p>
+      <w:r>
+        <w:t>Die Applikation kann gebaut werden mit</w:t>
+      </w:r>
+    </w:p>
+    <w:p>
+      <w:pPr>
+        <w:pStyle w:val="Command"/>
+      </w:pPr>
+      <w:proofErr w:type="spellStart"/>
+      <w:r>
+        <w:t>gradlew</w:t>
+      </w:r>
+      <w:proofErr w:type="spellEnd"/>
+      <w:r>
+        <w:t xml:space="preserve"> </w:t>
+      </w:r>
+      <w:proofErr w:type="spellStart"/>
+      <w:r>
+        <w:t>assemble</w:t>
+      </w:r>
+      <w:proofErr w:type="spellEnd"/>
+    </w:p>
+    <w:p>
+      <w:r>
+        <w:t xml:space="preserve">und das Ergebnis findet sich dann in </w:t>
+      </w:r>
+      <w:proofErr w:type="spellStart"/>
+      <w:r>
+        <w:t>build</w:t>
+      </w:r>
+      <w:proofErr w:type="spellEnd"/>
+      <w:r>
+        <w:t>/</w:t>
+      </w:r>
+      <w:proofErr w:type="spellStart"/>
+      <w:r>
+        <w:t>distributions</w:t>
+      </w:r>
+      <w:proofErr w:type="spellEnd"/>
+      <w:r>
+        <w:t xml:space="preserve"> als </w:t>
+      </w:r>
+      <w:proofErr w:type="spellStart"/>
+      <w:r>
+        <w:t>tar</w:t>
+      </w:r>
+      <w:proofErr w:type="spellEnd"/>
+      <w:r>
+        <w:t xml:space="preserve"> und </w:t>
+      </w:r>
+      <w:proofErr w:type="spellStart"/>
+      <w:r>
+        <w:t>zip</w:t>
+      </w:r>
+      <w:proofErr w:type="spellEnd"/>
+      <w:r>
+        <w:t xml:space="preserve"> Datei. Dieses Archiv kann auf den drei Plattformen entpackt werden. Im entpackten Verzeichnis befinden sich </w:t>
+      </w:r>
+      <w:proofErr w:type="spellStart"/>
+      <w:r>
+        <w:t>Startscripte</w:t>
+      </w:r>
+      <w:proofErr w:type="spellEnd"/>
+      <w:r>
+        <w:t xml:space="preserve">, die unter Windows, Mac und Linux funktionieren. Voraussetzung ist aber eine Vorhandene Java Installation in einer kompatiblen Version.  </w:t>
+      </w:r>
+    </w:p>
+    <w:p>
+      <w:pPr>
+        <w:pStyle w:val="berschrift3"/>
+      </w:pPr>
+      <w:proofErr w:type="spellStart"/>
+      <w:r>
+        <w:t>JLink</w:t>
+      </w:r>
+      <w:proofErr w:type="spellEnd"/>
+      <w:r>
+        <w:t xml:space="preserve"> und </w:t>
+      </w:r>
+      <w:proofErr w:type="spellStart"/>
+      <w:r>
+        <w:t>Gradle</w:t>
+      </w:r>
+      <w:proofErr w:type="spellEnd"/>
+    </w:p>
+    <w:p>
+      <w:r>
+        <w:t xml:space="preserve">Mittels </w:t>
+      </w:r>
+      <w:proofErr w:type="spellStart"/>
+      <w:r>
+        <w:t>JLink</w:t>
+      </w:r>
+      <w:proofErr w:type="spellEnd"/>
+      <w:r>
+        <w:t xml:space="preserve"> kann man sich ein </w:t>
+      </w:r>
+      <w:proofErr w:type="spellStart"/>
+      <w:r>
+        <w:t>image</w:t>
+      </w:r>
+      <w:proofErr w:type="spellEnd"/>
+      <w:r>
+        <w:t xml:space="preserve"> bauen, welches neben der eigentlichen Applikation auch eine abgespeckte JRE enthält mit allen benötigten Modulen.</w:t>
+      </w:r>
+    </w:p>
+    <w:p>
+      <w:r>
+        <w:t xml:space="preserve">Dabei kann aber nur eine Plattform gebaut werden und das ist in der Regel genau </w:t>
+      </w:r>
+      <w:r>
+        <w:t>die Plattform, auf der man arbeitet. Eine Cross-Plattform Erstellung des Images ist möglich, aber das wird hier nicht behandelt.</w:t>
+      </w:r>
+    </w:p>
+    <w:tbl>
+      <w:tblPr>
+        <w:tblStyle w:val="Tabellenraster"/>
+        <w:tblW w:w="0" w:type="auto"/>
+        <w:tblLook w:val="04A0" w:firstRow="1" w:lastRow="0" w:firstColumn="1" w:lastColumn="0" w:noHBand="0" w:noVBand="1"/>
+      </w:tblPr>
+      <w:tblGrid>
+        <w:gridCol w:w="9062"/>
+      </w:tblGrid>
+      <w:tr>
+        <w:tc>
+          <w:tcPr>
+            <w:tcW w:w="9062" w:type="dxa"/>
+          </w:tcPr>
+          <w:p>
+            <w:pPr>
+              <w:pStyle w:val="Command"/>
+              <w:rPr>
+                <w:b/>
+                <w:bCs/>
+              </w:rPr>
+            </w:pPr>
+            <w:r>
+              <w:rPr>
+                <w:b/>
+                <w:bCs/>
+              </w:rPr>
+              <w:t xml:space="preserve">03 </w:t>
+            </w:r>
+            <w:proofErr w:type="spellStart"/>
+            <w:r>
+              <w:rPr>
+                <w:b/>
+                <w:bCs/>
+              </w:rPr>
+              <w:t>helloword</w:t>
+            </w:r>
+            <w:proofErr w:type="spellEnd"/>
+            <w:r>
+              <w:rPr>
+                <w:b/>
+                <w:bCs/>
+              </w:rPr>
+              <w:t xml:space="preserve"> – </w:t>
+            </w:r>
+            <w:proofErr w:type="spellStart"/>
+            <w:r>
+              <w:rPr>
+                <w:b/>
+                <w:bCs/>
+              </w:rPr>
+              <w:t>gradle</w:t>
+            </w:r>
+            <w:proofErr w:type="spellEnd"/>
+            <w:r>
+              <w:rPr>
+                <w:b/>
+                <w:bCs/>
+              </w:rPr>
+              <w:t xml:space="preserve"> </w:t>
+            </w:r>
+            <w:proofErr w:type="spellStart"/>
+            <w:r>
+              <w:rPr>
+                <w:b/>
+                <w:bCs/>
+              </w:rPr>
+              <w:t>with</w:t>
+            </w:r>
+            <w:proofErr w:type="spellEnd"/>
+            <w:r>
+              <w:rPr>
+                <w:b/>
+                <w:bCs/>
+              </w:rPr>
+              <w:t xml:space="preserve"> </w:t>
+            </w:r>
+            <w:proofErr w:type="spellStart"/>
+            <w:r>
+              <w:rPr>
+                <w:b/>
+                <w:bCs/>
+              </w:rPr>
+              <w:t>jlink</w:t>
+            </w:r>
+            <w:proofErr w:type="spellEnd"/>
+            <w:r>
+              <w:rPr>
+                <w:b/>
+                <w:bCs/>
+              </w:rPr>
+              <w:t>/</w:t>
+            </w:r>
+            <w:proofErr w:type="spellStart"/>
+            <w:r>
+              <w:rPr>
+                <w:b/>
+                <w:bCs/>
+              </w:rPr>
+              <w:t>build.gradle</w:t>
+            </w:r>
+            <w:proofErr w:type="spellEnd"/>
+          </w:p>
+        </w:tc>
+      </w:tr>
+      <w:tr>
+        <w:tc>
+          <w:tcPr>
+            <w:tcW w:w="9062" w:type="dxa"/>
+          </w:tcPr>
+          <w:p>
+            <w:pPr>
+              <w:pStyle w:val="Code"/>
+            </w:pPr>
+            <w:proofErr w:type="spellStart"/>
+            <w:r>
+              <w:t>plugins</w:t>
+            </w:r>
+            <w:proofErr w:type="spellEnd"/>
+            <w:r>
+              <w:t xml:space="preserve"> {</w:t>
+            </w:r>
+          </w:p>
+          <w:p>
+            <w:pPr>
+              <w:pStyle w:val="Code"/>
+            </w:pPr>
+            <w:r>
+              <w:lastRenderedPageBreak/>
+              <w:t xml:space="preserve">    </w:t>
+            </w:r>
+            <w:proofErr w:type="spellStart"/>
+            <w:r>
+              <w:t>id</w:t>
+            </w:r>
+            <w:proofErr w:type="spellEnd"/>
+            <w:r>
+              <w:t xml:space="preserve"> '</w:t>
+            </w:r>
+            <w:proofErr w:type="spellStart"/>
+            <w:r>
+              <w:t>application</w:t>
+            </w:r>
+            <w:proofErr w:type="spellEnd"/>
+            <w:r>
+              <w:t>'</w:t>
+            </w:r>
+          </w:p>
+          <w:p>
+            <w:pPr>
+              <w:pStyle w:val="Code"/>
+            </w:pPr>
+            <w:r>
+              <w:t xml:space="preserve">    </w:t>
+            </w:r>
+            <w:proofErr w:type="spellStart"/>
+            <w:r>
+              <w:t>id</w:t>
+            </w:r>
+            <w:proofErr w:type="spellEnd"/>
+            <w:r>
+              <w:t xml:space="preserve"> '</w:t>
+            </w:r>
+            <w:proofErr w:type="spellStart"/>
+            <w:proofErr w:type="gramStart"/>
+            <w:r>
+              <w:t>org.openjfx</w:t>
+            </w:r>
+            <w:proofErr w:type="gramEnd"/>
+            <w:r>
+              <w:t>.javafxplugin</w:t>
+            </w:r>
+            <w:proofErr w:type="spellEnd"/>
+            <w:r>
+              <w:t xml:space="preserve">' </w:t>
+            </w:r>
+            <w:proofErr w:type="spellStart"/>
+            <w:r>
+              <w:t>version</w:t>
+            </w:r>
+            <w:proofErr w:type="spellEnd"/>
+            <w:r>
+              <w:t xml:space="preserve"> '0.0.9'</w:t>
+            </w:r>
+          </w:p>
+          <w:p>
+            <w:pPr>
+              <w:pStyle w:val="Code"/>
+            </w:pPr>
+            <w:r>
+              <w:t xml:space="preserve">    </w:t>
+            </w:r>
+            <w:proofErr w:type="spellStart"/>
+            <w:r>
+              <w:t>id</w:t>
+            </w:r>
+            <w:proofErr w:type="spellEnd"/>
+            <w:r>
+              <w:t xml:space="preserve"> '</w:t>
+            </w:r>
+            <w:proofErr w:type="spellStart"/>
+            <w:proofErr w:type="gramStart"/>
+            <w:r>
+              <w:t>org.beryx</w:t>
+            </w:r>
+            <w:proofErr w:type="gramEnd"/>
+            <w:r>
+              <w:t>.jlink</w:t>
+            </w:r>
+            <w:proofErr w:type="spellEnd"/>
+            <w:r>
+              <w:t xml:space="preserve">' </w:t>
+            </w:r>
+            <w:proofErr w:type="spellStart"/>
+            <w:r>
+              <w:t>version</w:t>
+            </w:r>
+            <w:proofErr w:type="spellEnd"/>
+            <w:r>
+              <w:t xml:space="preserve"> '2.22.0'</w:t>
+            </w:r>
+          </w:p>
+          <w:p>
+            <w:pPr>
+              <w:pStyle w:val="Code"/>
+            </w:pPr>
+            <w:r>
+              <w:t>}</w:t>
+            </w:r>
+          </w:p>
+          <w:p>
+            <w:pPr>
+              <w:pStyle w:val="Code"/>
+            </w:pPr>
+          </w:p>
+          <w:p>
+            <w:pPr>
+              <w:pStyle w:val="Code"/>
+            </w:pPr>
+            <w:proofErr w:type="spellStart"/>
+            <w:r>
+              <w:t>javafx</w:t>
+            </w:r>
+            <w:proofErr w:type="spellEnd"/>
+            <w:r>
+              <w:t xml:space="preserve"> {</w:t>
+            </w:r>
+          </w:p>
+          <w:p>
+            <w:pPr>
+              <w:pStyle w:val="Code"/>
+            </w:pPr>
+            <w:r>
+              <w:t xml:space="preserve">    </w:t>
+            </w:r>
+            <w:proofErr w:type="spellStart"/>
+            <w:r>
+              <w:t>version</w:t>
+            </w:r>
+            <w:proofErr w:type="spellEnd"/>
+            <w:r>
+              <w:t xml:space="preserve"> = "11"</w:t>
+            </w:r>
+          </w:p>
+          <w:p>
+            <w:pPr>
+              <w:pStyle w:val="Code"/>
+            </w:pPr>
+            <w:r>
+              <w:t xml:space="preserve">    </w:t>
+            </w:r>
+            <w:proofErr w:type="spellStart"/>
+            <w:r>
+              <w:t>modules</w:t>
+            </w:r>
+            <w:proofErr w:type="spellEnd"/>
+            <w:r>
+              <w:t xml:space="preserve"> = [ '</w:t>
+            </w:r>
+            <w:proofErr w:type="spellStart"/>
+            <w:proofErr w:type="gramStart"/>
+            <w:r>
+              <w:t>javafx.controls</w:t>
+            </w:r>
+            <w:proofErr w:type="spellEnd"/>
+            <w:proofErr w:type="gramEnd"/>
+            <w:r>
+              <w:t>', '</w:t>
+            </w:r>
+            <w:proofErr w:type="spellStart"/>
+            <w:r>
+              <w:t>javafx.fxml</w:t>
+            </w:r>
+            <w:proofErr w:type="spellEnd"/>
+            <w:r>
+              <w:t>' ]</w:t>
+            </w:r>
+          </w:p>
+          <w:p>
+            <w:pPr>
+              <w:pStyle w:val="Code"/>
+            </w:pPr>
+            <w:r>
+              <w:t>}</w:t>
+            </w:r>
+          </w:p>
+          <w:p>
+            <w:pPr>
+              <w:pStyle w:val="Code"/>
+            </w:pPr>
+          </w:p>
+          <w:p>
+            <w:pPr>
+              <w:pStyle w:val="Code"/>
+            </w:pPr>
+            <w:proofErr w:type="spellStart"/>
+            <w:r>
+              <w:t>group</w:t>
+            </w:r>
+            <w:proofErr w:type="spellEnd"/>
+            <w:r>
+              <w:t xml:space="preserve"> '</w:t>
+            </w:r>
+            <w:proofErr w:type="spellStart"/>
+            <w:proofErr w:type="gramStart"/>
+            <w:r>
+              <w:t>de.kneitzel</w:t>
+            </w:r>
+            <w:proofErr w:type="spellEnd"/>
+            <w:proofErr w:type="gramEnd"/>
+            <w:r>
+              <w:t>'</w:t>
+            </w:r>
+          </w:p>
+          <w:p>
+            <w:pPr>
+              <w:pStyle w:val="Code"/>
+            </w:pPr>
+            <w:proofErr w:type="spellStart"/>
+            <w:r>
+              <w:t>version</w:t>
+            </w:r>
+            <w:proofErr w:type="spellEnd"/>
+            <w:r>
+              <w:t xml:space="preserve"> '1.0-SNAPSHOT'</w:t>
+            </w:r>
+          </w:p>
+          <w:p>
+            <w:pPr>
+              <w:pStyle w:val="Code"/>
+            </w:pPr>
+            <w:proofErr w:type="spellStart"/>
+            <w:proofErr w:type="gramStart"/>
+            <w:r>
+              <w:t>tasks.withType</w:t>
+            </w:r>
+            <w:proofErr w:type="spellEnd"/>
+            <w:proofErr w:type="gramEnd"/>
+            <w:r>
+              <w:t>(</w:t>
+            </w:r>
+            <w:proofErr w:type="spellStart"/>
+            <w:r>
+              <w:t>JavaCompile</w:t>
+            </w:r>
+            <w:proofErr w:type="spellEnd"/>
+            <w:r>
+              <w:t xml:space="preserve">) { </w:t>
+            </w:r>
+            <w:proofErr w:type="spellStart"/>
+            <w:r>
+              <w:t>options.encoding</w:t>
+            </w:r>
+            <w:proofErr w:type="spellEnd"/>
+            <w:r>
+              <w:t xml:space="preserve"> = 'UTF-8' }</w:t>
+            </w:r>
+          </w:p>
+          <w:p>
+            <w:pPr>
+              <w:pStyle w:val="Code"/>
+            </w:pPr>
+            <w:proofErr w:type="spellStart"/>
+            <w:proofErr w:type="gramStart"/>
+            <w:r>
+              <w:t>modularity.disableEffectiveArgumentsAdjustment</w:t>
+            </w:r>
+            <w:proofErr w:type="spellEnd"/>
+            <w:proofErr w:type="gramEnd"/>
+            <w:r>
+              <w:t>()</w:t>
+            </w:r>
+          </w:p>
+          <w:p>
+            <w:pPr>
+              <w:pStyle w:val="Code"/>
+            </w:pPr>
+            <w:proofErr w:type="spellStart"/>
+            <w:r>
+              <w:t>sourceCompatibility</w:t>
+            </w:r>
+            <w:proofErr w:type="spellEnd"/>
+            <w:r>
+              <w:t xml:space="preserve"> = 1.11</w:t>
+            </w:r>
+          </w:p>
+          <w:p>
+            <w:pPr>
+              <w:pStyle w:val="Code"/>
+            </w:pPr>
+          </w:p>
+          <w:p>
+            <w:pPr>
+              <w:pStyle w:val="Code"/>
+            </w:pPr>
+            <w:proofErr w:type="spellStart"/>
+            <w:r>
+              <w:t>repositories</w:t>
+            </w:r>
+            <w:proofErr w:type="spellEnd"/>
+            <w:r>
+              <w:t xml:space="preserve"> {</w:t>
+            </w:r>
+          </w:p>
+          <w:p>
+            <w:pPr>
+              <w:pStyle w:val="Code"/>
+            </w:pPr>
+            <w:r>
+              <w:t xml:space="preserve">    </w:t>
+            </w:r>
+            <w:proofErr w:type="spellStart"/>
+            <w:proofErr w:type="gramStart"/>
+            <w:r>
+              <w:t>mavenCentral</w:t>
+            </w:r>
+            <w:proofErr w:type="spellEnd"/>
+            <w:r>
+              <w:t>(</w:t>
+            </w:r>
+            <w:proofErr w:type="gramEnd"/>
+            <w:r>
+              <w:t>)</w:t>
+            </w:r>
+          </w:p>
+          <w:p>
+            <w:pPr>
+              <w:pStyle w:val="Code"/>
+            </w:pPr>
+            <w:r>
+              <w:t>}</w:t>
+            </w:r>
+          </w:p>
+          <w:p>
+            <w:pPr>
+              <w:pStyle w:val="Code"/>
+            </w:pPr>
+          </w:p>
+          <w:p>
+            <w:pPr>
+              <w:pStyle w:val="Code"/>
+            </w:pPr>
+            <w:proofErr w:type="spellStart"/>
+            <w:r>
+              <w:t>jlink</w:t>
+            </w:r>
+            <w:proofErr w:type="spellEnd"/>
+            <w:r>
+              <w:t xml:space="preserve"> {</w:t>
+            </w:r>
+          </w:p>
+          <w:p>
+            <w:pPr>
+              <w:pStyle w:val="Code"/>
+            </w:pPr>
+            <w:r>
+              <w:t xml:space="preserve">    </w:t>
+            </w:r>
+            <w:proofErr w:type="spellStart"/>
+            <w:r>
+              <w:t>launcher</w:t>
+            </w:r>
+            <w:proofErr w:type="spellEnd"/>
+            <w:r>
+              <w:t xml:space="preserve"> {</w:t>
+            </w:r>
+          </w:p>
+          <w:p>
+            <w:pPr>
+              <w:pStyle w:val="Code"/>
+            </w:pPr>
+            <w:r>
+              <w:t xml:space="preserve">        </w:t>
+            </w:r>
+            <w:proofErr w:type="spellStart"/>
+            <w:r>
+              <w:t>name</w:t>
+            </w:r>
+            <w:proofErr w:type="spellEnd"/>
+            <w:r>
+              <w:t xml:space="preserve"> = '</w:t>
+            </w:r>
+            <w:proofErr w:type="spellStart"/>
+            <w:r>
+              <w:t>helloworld</w:t>
+            </w:r>
+            <w:proofErr w:type="spellEnd"/>
+            <w:r>
+              <w:t>'</w:t>
+            </w:r>
+          </w:p>
+          <w:p>
+            <w:pPr>
+              <w:pStyle w:val="Code"/>
+            </w:pPr>
+            <w:r>
+              <w:t xml:space="preserve">    }</w:t>
+            </w:r>
+          </w:p>
+          <w:p>
+            <w:pPr>
+              <w:pStyle w:val="Code"/>
+            </w:pPr>
+            <w:r>
+              <w:t>}</w:t>
+            </w:r>
+          </w:p>
+          <w:p>
+            <w:pPr>
+              <w:pStyle w:val="Code"/>
+            </w:pPr>
+          </w:p>
+          <w:p>
+            <w:pPr>
+              <w:pStyle w:val="Code"/>
+            </w:pPr>
+            <w:proofErr w:type="spellStart"/>
+            <w:r>
+              <w:t>mainClassName</w:t>
+            </w:r>
+            <w:proofErr w:type="spellEnd"/>
+            <w:r>
+              <w:t xml:space="preserve"> = '</w:t>
+            </w:r>
+            <w:proofErr w:type="spellStart"/>
+            <w:r>
+              <w:t>HelloWorld.main</w:t>
+            </w:r>
+            <w:proofErr w:type="spellEnd"/>
+            <w:r>
+              <w:t>/</w:t>
+            </w:r>
+            <w:proofErr w:type="spellStart"/>
+            <w:r>
+              <w:t>helloworld.HelloWorld</w:t>
+            </w:r>
+            <w:proofErr w:type="spellEnd"/>
+            <w:r>
+              <w:t>'</w:t>
+            </w:r>
+          </w:p>
+          <w:p>
+            <w:pPr>
+              <w:pStyle w:val="Code"/>
+            </w:pPr>
+          </w:p>
+          <w:p>
+            <w:pPr>
+              <w:pStyle w:val="Code"/>
+            </w:pPr>
+            <w:proofErr w:type="spellStart"/>
+            <w:r>
+              <w:t>dependencies</w:t>
+            </w:r>
+            <w:proofErr w:type="spellEnd"/>
+            <w:r>
+              <w:t xml:space="preserve"> {</w:t>
+            </w:r>
+          </w:p>
+          <w:p>
+            <w:pPr>
+              <w:pStyle w:val="Code"/>
+            </w:pPr>
+            <w:r>
+              <w:t xml:space="preserve">    </w:t>
+            </w:r>
+            <w:proofErr w:type="spellStart"/>
+            <w:r>
+              <w:t>compile</w:t>
+            </w:r>
+            <w:proofErr w:type="spellEnd"/>
+            <w:r>
+              <w:t xml:space="preserve"> </w:t>
+            </w:r>
+            <w:proofErr w:type="spellStart"/>
+            <w:r>
+              <w:t>group</w:t>
+            </w:r>
+            <w:proofErr w:type="spellEnd"/>
+            <w:r>
+              <w:t>: '</w:t>
+            </w:r>
+            <w:proofErr w:type="spellStart"/>
+            <w:proofErr w:type="gramStart"/>
+            <w:r>
+              <w:t>org.openjfx</w:t>
+            </w:r>
+            <w:proofErr w:type="spellEnd"/>
+            <w:proofErr w:type="gramEnd"/>
+            <w:r>
+              <w:t xml:space="preserve">', </w:t>
+            </w:r>
+            <w:proofErr w:type="spellStart"/>
+            <w:r>
+              <w:t>name</w:t>
+            </w:r>
+            <w:proofErr w:type="spellEnd"/>
+            <w:r>
+              <w:t>: '</w:t>
+            </w:r>
+            <w:proofErr w:type="spellStart"/>
+            <w:r>
+              <w:t>javafx-controls</w:t>
+            </w:r>
+            <w:proofErr w:type="spellEnd"/>
+            <w:r>
+              <w:t xml:space="preserve">', </w:t>
+            </w:r>
+            <w:proofErr w:type="spellStart"/>
+            <w:r>
+              <w:t>version</w:t>
+            </w:r>
+            <w:proofErr w:type="spellEnd"/>
+            <w:r>
+              <w:t>: '11.0.2'</w:t>
+            </w:r>
+          </w:p>
+          <w:p>
+            <w:pPr>
+              <w:pStyle w:val="Code"/>
+            </w:pPr>
+            <w:r>
+              <w:t xml:space="preserve">    </w:t>
+            </w:r>
+            <w:proofErr w:type="spellStart"/>
+            <w:r>
+              <w:t>compile</w:t>
+            </w:r>
+            <w:proofErr w:type="spellEnd"/>
+            <w:r>
+              <w:t xml:space="preserve"> </w:t>
+            </w:r>
+            <w:proofErr w:type="spellStart"/>
+            <w:r>
+              <w:t>group</w:t>
+            </w:r>
+            <w:proofErr w:type="spellEnd"/>
+            <w:r>
+              <w:t>: '</w:t>
+            </w:r>
+            <w:proofErr w:type="spellStart"/>
+            <w:proofErr w:type="gramStart"/>
+            <w:r>
+              <w:t>org.openjfx</w:t>
+            </w:r>
+            <w:proofErr w:type="spellEnd"/>
+            <w:proofErr w:type="gramEnd"/>
+            <w:r>
+              <w:t xml:space="preserve">', </w:t>
+            </w:r>
+            <w:proofErr w:type="spellStart"/>
+            <w:r>
+              <w:t>name</w:t>
+            </w:r>
+            <w:proofErr w:type="spellEnd"/>
+            <w:r>
+              <w:t>: '</w:t>
+            </w:r>
+            <w:proofErr w:type="spellStart"/>
+            <w:r>
+              <w:t>javafx-fxml</w:t>
+            </w:r>
+            <w:proofErr w:type="spellEnd"/>
+            <w:r>
+              <w:t xml:space="preserve">', </w:t>
+            </w:r>
+            <w:proofErr w:type="spellStart"/>
+            <w:r>
+              <w:t>version</w:t>
+            </w:r>
+            <w:proofErr w:type="spellEnd"/>
+            <w:r>
+              <w:t>: '11.0.2'</w:t>
+            </w:r>
+          </w:p>
+          <w:p>
+            <w:pPr>
+              <w:pStyle w:val="Code"/>
+            </w:pPr>
+            <w:r>
+              <w:t>}</w:t>
+            </w:r>
+          </w:p>
+        </w:tc>
+      </w:tr>
+    </w:tbl>
+    <w:p/>
+    <w:p>
+      <w:r>
+        <w:t>Das Image wird gebaut über den Befehl</w:t>
+      </w:r>
+    </w:p>
+    <w:p>
+      <w:pPr>
+        <w:pStyle w:val="Command"/>
+      </w:pPr>
+      <w:proofErr w:type="spellStart"/>
+      <w:r>
+        <w:t>gradlew</w:t>
+      </w:r>
+      <w:proofErr w:type="spellEnd"/>
+      <w:r>
+        <w:t xml:space="preserve"> </w:t>
+      </w:r>
+      <w:proofErr w:type="spellStart"/>
+      <w:r>
+        <w:t>jlink</w:t>
+      </w:r>
+      <w:proofErr w:type="spellEnd"/>
+    </w:p>
+    <w:p>
+      <w:r>
+        <w:t xml:space="preserve">und das Resultat findet sich dann im Verzeichnis </w:t>
+      </w:r>
+      <w:proofErr w:type="spellStart"/>
+      <w:r>
+        <w:t>build</w:t>
+      </w:r>
+      <w:proofErr w:type="spellEnd"/>
+      <w:r>
+        <w:t>/</w:t>
+      </w:r>
+      <w:proofErr w:type="spellStart"/>
+      <w:r>
+        <w:t>image</w:t>
+      </w:r>
+      <w:proofErr w:type="spellEnd"/>
+      <w:r>
+        <w:t xml:space="preserve"> welches alle benötigten Dateien enthält.</w:t>
+      </w:r>
+    </w:p>
+    <w:p>
+      <w:r>
+        <w:t xml:space="preserve">Die eigene Applikation kann mit den Start </w:t>
+      </w:r>
+      <w:proofErr w:type="spellStart"/>
+      <w:r>
+        <w:t>Scripten</w:t>
+      </w:r>
+      <w:proofErr w:type="spellEnd"/>
+      <w:r>
+        <w:t xml:space="preserve"> in </w:t>
+      </w:r>
+      <w:proofErr w:type="spellStart"/>
+      <w:r>
+        <w:t>image</w:t>
+      </w:r>
+      <w:proofErr w:type="spellEnd"/>
+      <w:r>
+        <w:t xml:space="preserve">/bin gestartet werden. In unserem Beispiel ist dies </w:t>
+      </w:r>
+      <w:proofErr w:type="spellStart"/>
+      <w:r>
+        <w:t>helloworld</w:t>
+      </w:r>
+      <w:proofErr w:type="spellEnd"/>
+      <w:r>
+        <w:t>.</w:t>
       </w:r>
     </w:p>
     <w:p>

</xml_diff>